<commit_message>
Corrige error tipográfico en el enunciado de la práctica 3
</commit_message>
<xml_diff>
--- a/PRÁCTICAS/2024-01-15. Práctica 3. Grid/enunciado/2024-01-28. Práctica 3. Grid.docx
+++ b/PRÁCTICAS/2024-01-15. Práctica 3. Grid/enunciado/2024-01-28. Práctica 3. Grid.docx
@@ -488,44 +488,16 @@
         <w:rPr>
           <w:rStyle w:val="Codinline"/>
         </w:rPr>
-        <w:t>grid-</w:t>
-      </w:r>
-      <w:proofErr w:type="spellStart"/>
+        <w:t>grid-template-areas</w:t>
+      </w:r>
+      <w:r>
+        <w:t>) y con celdas irregulares (</w:t>
+      </w:r>
       <w:r>
         <w:rPr>
           <w:rStyle w:val="Codinline"/>
         </w:rPr>
-        <w:t>template</w:t>
-      </w:r>
-      <w:proofErr w:type="spellEnd"/>
-      <w:r>
-        <w:rPr>
-          <w:rStyle w:val="Codinline"/>
-        </w:rPr>
-        <w:t>-areas</w:t>
-      </w:r>
-      <w:r>
-        <w:t>) y con celdas irregulares (</w:t>
-      </w:r>
-      <w:r>
-        <w:rPr>
-          <w:rStyle w:val="Codinline"/>
-        </w:rPr>
-        <w:t>grid-</w:t>
-      </w:r>
-      <w:proofErr w:type="spellStart"/>
-      <w:r>
-        <w:rPr>
-          <w:rStyle w:val="Codinline"/>
-        </w:rPr>
-        <w:t>row</w:t>
-      </w:r>
-      <w:proofErr w:type="spellEnd"/>
-      <w:r>
-        <w:rPr>
-          <w:rStyle w:val="Codinline"/>
-        </w:rPr>
-        <w:t>-start</w:t>
+        <w:t>grid-row-start</w:t>
       </w:r>
       <w:r>
         <w:t xml:space="preserve">, </w:t>
@@ -614,31 +586,13 @@
       <w:r>
         <w:t xml:space="preserve">Los colores de la cabecera y el menú de navegación deben ser representados por </w:t>
       </w:r>
-      <w:proofErr w:type="spellStart"/>
       <w:r>
         <w:rPr>
           <w:i/>
           <w:iCs/>
         </w:rPr>
-        <w:t>custom</w:t>
-      </w:r>
-      <w:proofErr w:type="spellEnd"/>
-      <w:r>
-        <w:rPr>
-          <w:i/>
-          <w:iCs/>
-        </w:rPr>
-        <w:t xml:space="preserve"> </w:t>
-      </w:r>
-      <w:proofErr w:type="spellStart"/>
-      <w:r>
-        <w:rPr>
-          <w:i/>
-          <w:iCs/>
-        </w:rPr>
-        <w:t>properties</w:t>
-      </w:r>
-      <w:proofErr w:type="spellEnd"/>
+        <w:t>custom properties</w:t>
+      </w:r>
       <w:r>
         <w:t>:</w:t>
       </w:r>
@@ -692,7 +646,13 @@
         <w:t>#523A34</w:t>
       </w:r>
       <w:r>
-        <w:t xml:space="preserve"> y el color de texto </w:t>
+        <w:t xml:space="preserve"> y el color de </w:t>
+      </w:r>
+      <w:r>
+        <w:t>fondo</w:t>
+      </w:r>
+      <w:r>
+        <w:t xml:space="preserve"> </w:t>
       </w:r>
       <w:r>
         <w:rPr>
@@ -2051,7 +2011,13 @@
         <w:t>A</w:t>
       </w:r>
       <w:r>
-        <w:t xml:space="preserve">nchuras de pantalla mayores de </w:t>
+        <w:t xml:space="preserve">nchuras de pantalla </w:t>
+      </w:r>
+      <w:r>
+        <w:t>menores</w:t>
+      </w:r>
+      <w:r>
+        <w:t xml:space="preserve"> de </w:t>
       </w:r>
       <w:r>
         <w:t>9</w:t>
@@ -2144,21 +2110,7 @@
         <w:rPr>
           <w:rFonts w:cstheme="minorHAnsi"/>
         </w:rPr>
-        <w:t xml:space="preserve"> en el que empaquetes todos los ficheros de la práctica, incluyendo imágenes. Entrega ese archivo zip como respuesta a la tarea de </w:t>
-      </w:r>
-      <w:proofErr w:type="spellStart"/>
-      <w:r>
-        <w:rPr>
-          <w:rFonts w:cstheme="minorHAnsi"/>
-        </w:rPr>
-        <w:t>Classroom</w:t>
-      </w:r>
-      <w:proofErr w:type="spellEnd"/>
-      <w:r>
-        <w:rPr>
-          <w:rFonts w:cstheme="minorHAnsi"/>
-        </w:rPr>
-        <w:t xml:space="preserve"> creada a tal efecto.</w:t>
+        <w:t xml:space="preserve"> en el que empaquetes todos los ficheros de la práctica, incluyendo imágenes. Entrega ese archivo zip como respuesta a la tarea de Classroom creada a tal efecto.</w:t>
       </w:r>
     </w:p>
     <w:p>
@@ -2232,35 +2184,7 @@
         <w:rPr>
           <w:rFonts w:cstheme="minorHAnsi"/>
         </w:rPr>
-        <w:t xml:space="preserve">Utiliza una correcta estructura de directorios y rutas relativas para archivos </w:t>
-      </w:r>
-      <w:proofErr w:type="spellStart"/>
-      <w:r>
-        <w:rPr>
-          <w:rFonts w:cstheme="minorHAnsi"/>
-        </w:rPr>
-        <w:t>css</w:t>
-      </w:r>
-      <w:proofErr w:type="spellEnd"/>
-      <w:r>
-        <w:rPr>
-          <w:rFonts w:cstheme="minorHAnsi"/>
-        </w:rPr>
-        <w:t xml:space="preserve">, </w:t>
-      </w:r>
-      <w:proofErr w:type="spellStart"/>
-      <w:r>
-        <w:rPr>
-          <w:rFonts w:cstheme="minorHAnsi"/>
-        </w:rPr>
-        <w:t>js</w:t>
-      </w:r>
-      <w:proofErr w:type="spellEnd"/>
-      <w:r>
-        <w:rPr>
-          <w:rFonts w:cstheme="minorHAnsi"/>
-        </w:rPr>
-        <w:t xml:space="preserve"> o imágenes. </w:t>
+        <w:t xml:space="preserve">Utiliza una correcta estructura de directorios y rutas relativas para archivos css, js o imágenes. </w:t>
       </w:r>
       <w:r>
         <w:rPr>
@@ -2334,21 +2258,7 @@
         <w:rPr>
           <w:rFonts w:cstheme="minorHAnsi"/>
         </w:rPr>
-        <w:t xml:space="preserve"> en la tarea de </w:t>
-      </w:r>
-      <w:proofErr w:type="spellStart"/>
-      <w:r>
-        <w:rPr>
-          <w:rFonts w:cstheme="minorHAnsi"/>
-        </w:rPr>
-        <w:t>Classroom</w:t>
-      </w:r>
-      <w:proofErr w:type="spellEnd"/>
-      <w:r>
-        <w:rPr>
-          <w:rFonts w:cstheme="minorHAnsi"/>
-        </w:rPr>
-        <w:t>.</w:t>
+        <w:t xml:space="preserve"> en la tarea de Classroom.</w:t>
       </w:r>
     </w:p>
     <w:p>
@@ -2663,7 +2573,6 @@
       <w:r>
         <w:t xml:space="preserve"> a aquella parte o zona de una página web con entidad propia o que representa una sección concreta (</w:t>
       </w:r>
-      <w:proofErr w:type="spellStart"/>
       <w:r>
         <w:rPr>
           <w:i/>
@@ -2671,7 +2580,6 @@
         </w:rPr>
         <w:t>header</w:t>
       </w:r>
-      <w:proofErr w:type="spellEnd"/>
       <w:r>
         <w:t xml:space="preserve">, </w:t>
       </w:r>
@@ -2685,7 +2593,6 @@
       <w:r>
         <w:t xml:space="preserve">, </w:t>
       </w:r>
-      <w:proofErr w:type="spellStart"/>
       <w:r>
         <w:rPr>
           <w:i/>
@@ -2693,11 +2600,9 @@
         </w:rPr>
         <w:t>footer</w:t>
       </w:r>
-      <w:proofErr w:type="spellEnd"/>
       <w:r>
         <w:t xml:space="preserve">, </w:t>
       </w:r>
-      <w:proofErr w:type="spellStart"/>
       <w:r>
         <w:rPr>
           <w:i/>
@@ -2705,7 +2610,6 @@
         </w:rPr>
         <w:t>section</w:t>
       </w:r>
-      <w:proofErr w:type="spellEnd"/>
       <w:r>
         <w:t xml:space="preserve">, </w:t>
       </w:r>
@@ -2715,7 +2619,6 @@
       <w:r>
         <w:t xml:space="preserve"> representativa del </w:t>
       </w:r>
-      <w:proofErr w:type="spellStart"/>
       <w:r>
         <w:rPr>
           <w:i/>
@@ -2723,7 +2626,6 @@
         </w:rPr>
         <w:t>main</w:t>
       </w:r>
-      <w:proofErr w:type="spellEnd"/>
       <w:r>
         <w:t>, etc.).</w:t>
       </w:r>

</xml_diff>